<commit_message>
Updated version without Lore
</commit_message>
<xml_diff>
--- a/Temp_CC_U3D.docx
+++ b/Temp_CC_U3D.docx
@@ -75,7 +75,13 @@
         <w:t>plateforme</w:t>
       </w:r>
       <w:r>
-        <w:t xml:space="preserve"> &gt; right click dans </w:t>
+        <w:t xml:space="preserve"> &gt; </w:t>
+      </w:r>
+      <w:r>
+        <w:t>clique droit</w:t>
+      </w:r>
+      <w:r>
+        <w:t xml:space="preserve"> dans </w:t>
       </w:r>
       <w:r>
         <w:t>hiérarchie</w:t>
@@ -114,9 +120,17 @@
       <w:r>
         <w:t xml:space="preserve"> &gt; right click assets &gt; </w:t>
       </w:r>
-      <w:r>
-        <w:t>Cérate</w:t>
-      </w:r>
+      <w:proofErr w:type="spellStart"/>
+      <w:r>
+        <w:t>Cr</w:t>
+      </w:r>
+      <w:r>
+        <w:t>e</w:t>
+      </w:r>
+      <w:r>
+        <w:t>ate</w:t>
+      </w:r>
+      <w:proofErr w:type="spellEnd"/>
       <w:r>
         <w:t xml:space="preserve"> &gt; Materials &gt; changer couleur dans l’inspecteur avec “l’albedo”</w:t>
       </w:r>
@@ -134,17 +148,6 @@
     </w:p>
     <w:p>
       <w:r>
-        <w:t xml:space="preserve">Dans les assets créer des “Folder” pour organiser votre projet avec un folder “Materials” qui va contenir </w:t>
-      </w:r>
-      <w:r>
-        <w:t>tous</w:t>
-      </w:r>
-      <w:r>
-        <w:t xml:space="preserve"> vos matériaux</w:t>
-      </w:r>
-    </w:p>
-    <w:p>
-      <w:r>
         <w:t xml:space="preserve">Créer une physique au joueur : dans </w:t>
       </w:r>
       <w:proofErr w:type="spellStart"/>
@@ -180,13 +183,19 @@
       </w:r>
       <w:proofErr w:type="spellEnd"/>
       <w:r>
-        <w:t xml:space="preserve">” une </w:t>
+        <w:t xml:space="preserve">” </w:t>
+      </w:r>
+      <w:r>
+        <w:t>qui est ce que l’on appelle une « </w:t>
       </w:r>
       <w:proofErr w:type="spellStart"/>
       <w:r>
         <w:t>hitbox</w:t>
       </w:r>
       <w:proofErr w:type="spellEnd"/>
+      <w:r>
+        <w:t xml:space="preserve"> » dans le milieu du jeu vidéo, une zone invisible autour des objets </w:t>
+      </w:r>
     </w:p>
     <w:p>
       <w:r>
@@ -262,7 +271,19 @@
       </w:r>
       <w:proofErr w:type="spellEnd"/>
       <w:r>
-        <w:t xml:space="preserve">” pour la vitesse et la force de saut du joueur, vous permettant de modifier ses informations depuis </w:t>
+        <w:t xml:space="preserve">” pour la </w:t>
+      </w:r>
+      <w:r>
+        <w:t>vitesse, la</w:t>
+      </w:r>
+      <w:r>
+        <w:t xml:space="preserve"> force de saut</w:t>
+      </w:r>
+      <w:r>
+        <w:t>, la vitesse de la caméra</w:t>
+      </w:r>
+      <w:r>
+        <w:t xml:space="preserve"> du joueur, vous permettant de modifier ses informations depuis </w:t>
       </w:r>
       <w:proofErr w:type="spellStart"/>
       <w:r>
@@ -285,54 +306,15 @@
       </w:r>
     </w:p>
     <w:p>
-      <w:r>
-        <w:t xml:space="preserve">Voici un exemple de comment faire un mouvement à votre joueur, si </w:t>
-      </w:r>
-      <w:r>
-        <w:t>la touche pressée</w:t>
-      </w:r>
-      <w:r>
-        <w:t xml:space="preserve"> est “</w:t>
-      </w:r>
-      <w:proofErr w:type="spellStart"/>
-      <w:r>
-        <w:t>space</w:t>
-      </w:r>
-      <w:proofErr w:type="spellEnd"/>
-      <w:r>
-        <w:t>”. On va chercher le component “</w:t>
-      </w:r>
-      <w:proofErr w:type="spellStart"/>
-      <w:r>
-        <w:t>Ri</w:t>
-      </w:r>
-      <w:r>
-        <w:t>gidbody</w:t>
-      </w:r>
-      <w:proofErr w:type="spellEnd"/>
-      <w:r>
-        <w:t xml:space="preserve">” qui gère la physique du joueur et lui ajouter un vecteur de x = 0 y = </w:t>
-      </w:r>
-      <w:r>
-        <w:t>“Force de saut”</w:t>
-      </w:r>
-      <w:r>
-        <w:t xml:space="preserve"> et z = 0</w:t>
-      </w:r>
-    </w:p>
-    <w:p>
-      <w:r>
-        <w:t xml:space="preserve"> </w:t>
-      </w:r>
       <w:r>
         <w:rPr>
           <w:noProof/>
         </w:rPr>
         <w:drawing>
-          <wp:inline distT="0" distB="0" distL="0" distR="0" wp14:anchorId="12196495" wp14:editId="3C5F4E10">
-            <wp:extent cx="4572000" cy="885825"/>
-            <wp:effectExtent l="0" t="0" r="0" b="0"/>
-            <wp:docPr id="1029580545" name="Image 1029580545"/>
+          <wp:inline distT="0" distB="0" distL="0" distR="0" wp14:anchorId="1C4FE954" wp14:editId="40B6F2BD">
+            <wp:extent cx="2714625" cy="657225"/>
+            <wp:effectExtent l="0" t="0" r="9525" b="9525"/>
+            <wp:docPr id="1334322032" name="Image 1" descr="Une image contenant texte, Police, capture d’écran&#10;&#10;Description générée automatiquement"/>
             <wp:cNvGraphicFramePr>
               <a:graphicFrameLocks xmlns:a="http://schemas.openxmlformats.org/drawingml/2006/main" noChangeAspect="1"/>
             </wp:cNvGraphicFramePr>
@@ -340,11 +322,396 @@
               <a:graphicData uri="http://schemas.openxmlformats.org/drawingml/2006/picture">
                 <pic:pic xmlns:pic="http://schemas.openxmlformats.org/drawingml/2006/picture">
                   <pic:nvPicPr>
-                    <pic:cNvPr id="0" name=""/>
+                    <pic:cNvPr id="1334322032" name="Image 1" descr="Une image contenant texte, Police, capture d’écran&#10;&#10;Description générée automatiquement"/>
                     <pic:cNvPicPr/>
                   </pic:nvPicPr>
                   <pic:blipFill>
-                    <a:blip r:embed="rId4">
+                    <a:blip r:embed="rId4"/>
+                    <a:stretch>
+                      <a:fillRect/>
+                    </a:stretch>
+                  </pic:blipFill>
+                  <pic:spPr>
+                    <a:xfrm>
+                      <a:off x="0" y="0"/>
+                      <a:ext cx="2714625" cy="657225"/>
+                    </a:xfrm>
+                    <a:prstGeom prst="rect">
+                      <a:avLst/>
+                    </a:prstGeom>
+                  </pic:spPr>
+                </pic:pic>
+              </a:graphicData>
+            </a:graphic>
+          </wp:inline>
+        </w:drawing>
+      </w:r>
+    </w:p>
+    <w:p>
+      <w:r>
+        <w:t xml:space="preserve">Voici un exemple de comment faire un mouvement à votre joueur, si </w:t>
+      </w:r>
+      <w:r>
+        <w:t xml:space="preserve">la touche </w:t>
+      </w:r>
+      <w:r>
+        <w:t>espace est pressée</w:t>
+      </w:r>
+      <w:r>
+        <w:t>. On va chercher le component “</w:t>
+      </w:r>
+      <w:proofErr w:type="spellStart"/>
+      <w:r>
+        <w:t>Ri</w:t>
+      </w:r>
+      <w:r>
+        <w:t>gidbody</w:t>
+      </w:r>
+      <w:proofErr w:type="spellEnd"/>
+      <w:r>
+        <w:t xml:space="preserve">” qui gère la physique du joueur et ajouter </w:t>
+      </w:r>
+      <w:r>
+        <w:t>une force de saut à son Vector3.</w:t>
+      </w:r>
+    </w:p>
+    <w:p>
+      <w:r>
+        <w:rPr>
+          <w:noProof/>
+        </w:rPr>
+        <w:drawing>
+          <wp:inline distT="0" distB="0" distL="0" distR="0" wp14:anchorId="674D54B6" wp14:editId="1CB7A8FB">
+            <wp:extent cx="4114800" cy="609600"/>
+            <wp:effectExtent l="0" t="0" r="0" b="0"/>
+            <wp:docPr id="1562733083" name="Image 1" descr="Une image contenant texte, Police, capture d’écran, ligne&#10;&#10;Description générée automatiquement"/>
+            <wp:cNvGraphicFramePr>
+              <a:graphicFrameLocks xmlns:a="http://schemas.openxmlformats.org/drawingml/2006/main" noChangeAspect="1"/>
+            </wp:cNvGraphicFramePr>
+            <a:graphic xmlns:a="http://schemas.openxmlformats.org/drawingml/2006/main">
+              <a:graphicData uri="http://schemas.openxmlformats.org/drawingml/2006/picture">
+                <pic:pic xmlns:pic="http://schemas.openxmlformats.org/drawingml/2006/picture">
+                  <pic:nvPicPr>
+                    <pic:cNvPr id="1562733083" name="Image 1" descr="Une image contenant texte, Police, capture d’écran, ligne&#10;&#10;Description générée automatiquement"/>
+                    <pic:cNvPicPr/>
+                  </pic:nvPicPr>
+                  <pic:blipFill>
+                    <a:blip r:embed="rId5"/>
+                    <a:stretch>
+                      <a:fillRect/>
+                    </a:stretch>
+                  </pic:blipFill>
+                  <pic:spPr>
+                    <a:xfrm>
+                      <a:off x="0" y="0"/>
+                      <a:ext cx="4114800" cy="609600"/>
+                    </a:xfrm>
+                    <a:prstGeom prst="rect">
+                      <a:avLst/>
+                    </a:prstGeom>
+                  </pic:spPr>
+                </pic:pic>
+              </a:graphicData>
+            </a:graphic>
+          </wp:inline>
+        </w:drawing>
+      </w:r>
+    </w:p>
+    <w:p>
+      <w:r>
+        <w:t>Bravo votre joueur peut sauter !!</w:t>
+      </w:r>
+    </w:p>
+    <w:p>
+      <w:pPr>
+        <w:rPr>
+          <w:noProof/>
+        </w:rPr>
+      </w:pPr>
+      <w:r>
+        <w:t xml:space="preserve">Pour le faire bouger dans les autres directions vous devez </w:t>
+      </w:r>
+      <w:r>
+        <w:t>récupérer</w:t>
+      </w:r>
+      <w:r>
+        <w:t xml:space="preserve"> le</w:t>
+      </w:r>
+      <w:r>
+        <w:t>s axes Horizontal et Vertical puis comme vu ci-dessus, ajouter un vecteur</w:t>
+      </w:r>
+      <w:r>
+        <w:t xml:space="preserve"> 3D</w:t>
+      </w:r>
+      <w:r>
+        <w:t xml:space="preserve"> à la </w:t>
+      </w:r>
+      <w:r>
+        <w:t>physique du joueur.</w:t>
+      </w:r>
+      <w:r>
+        <w:rPr>
+          <w:noProof/>
+        </w:rPr>
+        <w:t xml:space="preserve"> </w:t>
+      </w:r>
+      <w:r>
+        <w:rPr>
+          <w:noProof/>
+        </w:rPr>
+        <w:drawing>
+          <wp:inline distT="0" distB="0" distL="0" distR="0" wp14:anchorId="2211319B" wp14:editId="5A851E48">
+            <wp:extent cx="3514299" cy="424480"/>
+            <wp:effectExtent l="0" t="0" r="0" b="0"/>
+            <wp:docPr id="108691693" name="Image 1"/>
+            <wp:cNvGraphicFramePr>
+              <a:graphicFrameLocks xmlns:a="http://schemas.openxmlformats.org/drawingml/2006/main" noChangeAspect="1"/>
+            </wp:cNvGraphicFramePr>
+            <a:graphic xmlns:a="http://schemas.openxmlformats.org/drawingml/2006/main">
+              <a:graphicData uri="http://schemas.openxmlformats.org/drawingml/2006/picture">
+                <pic:pic xmlns:pic="http://schemas.openxmlformats.org/drawingml/2006/picture">
+                  <pic:nvPicPr>
+                    <pic:cNvPr id="108691693" name=""/>
+                    <pic:cNvPicPr/>
+                  </pic:nvPicPr>
+                  <pic:blipFill>
+                    <a:blip r:embed="rId6"/>
+                    <a:stretch>
+                      <a:fillRect/>
+                    </a:stretch>
+                  </pic:blipFill>
+                  <pic:spPr>
+                    <a:xfrm>
+                      <a:off x="0" y="0"/>
+                      <a:ext cx="3522899" cy="425519"/>
+                    </a:xfrm>
+                    <a:prstGeom prst="rect">
+                      <a:avLst/>
+                    </a:prstGeom>
+                  </pic:spPr>
+                </pic:pic>
+              </a:graphicData>
+            </a:graphic>
+          </wp:inline>
+        </w:drawing>
+      </w:r>
+    </w:p>
+    <w:p>
+      <w:r>
+        <w:rPr>
+          <w:noProof/>
+        </w:rPr>
+        <w:t>Puis on vient créer un nouveau vecteur 3D qui contient nos axes que l’on multiplie à la vitesse et au temps en jeu que l’on ajoutera à notre « RigidBody »</w:t>
+      </w:r>
+    </w:p>
+    <w:p>
+      <w:r>
+        <w:rPr>
+          <w:noProof/>
+        </w:rPr>
+        <w:lastRenderedPageBreak/>
+        <w:drawing>
+          <wp:inline distT="0" distB="0" distL="0" distR="0" wp14:anchorId="50F60EB3" wp14:editId="69B6FD12">
+            <wp:extent cx="5885279" cy="395786"/>
+            <wp:effectExtent l="0" t="0" r="1270" b="4445"/>
+            <wp:docPr id="2072009768" name="Image 1"/>
+            <wp:cNvGraphicFramePr>
+              <a:graphicFrameLocks xmlns:a="http://schemas.openxmlformats.org/drawingml/2006/main" noChangeAspect="1"/>
+            </wp:cNvGraphicFramePr>
+            <a:graphic xmlns:a="http://schemas.openxmlformats.org/drawingml/2006/main">
+              <a:graphicData uri="http://schemas.openxmlformats.org/drawingml/2006/picture">
+                <pic:pic xmlns:pic="http://schemas.openxmlformats.org/drawingml/2006/picture">
+                  <pic:nvPicPr>
+                    <pic:cNvPr id="2072009768" name=""/>
+                    <pic:cNvPicPr/>
+                  </pic:nvPicPr>
+                  <pic:blipFill>
+                    <a:blip r:embed="rId7"/>
+                    <a:stretch>
+                      <a:fillRect/>
+                    </a:stretch>
+                  </pic:blipFill>
+                  <pic:spPr>
+                    <a:xfrm>
+                      <a:off x="0" y="0"/>
+                      <a:ext cx="5924003" cy="398390"/>
+                    </a:xfrm>
+                    <a:prstGeom prst="rect">
+                      <a:avLst/>
+                    </a:prstGeom>
+                  </pic:spPr>
+                </pic:pic>
+              </a:graphicData>
+            </a:graphic>
+          </wp:inline>
+        </w:drawing>
+      </w:r>
+    </w:p>
+    <w:p>
+      <w:r>
+        <w:t xml:space="preserve">Vous avez </w:t>
+      </w:r>
+      <w:r>
+        <w:t>dû</w:t>
+      </w:r>
+      <w:r>
+        <w:t xml:space="preserve"> remarquer que le </w:t>
+      </w:r>
+      <w:r>
+        <w:t>joueur</w:t>
+      </w:r>
+      <w:r>
+        <w:t xml:space="preserve"> tombe et se mange le sol, pour régler ça </w:t>
+      </w:r>
+      <w:proofErr w:type="spellStart"/>
+      <w:r>
+        <w:t>inspector</w:t>
+      </w:r>
+      <w:proofErr w:type="spellEnd"/>
+      <w:r>
+        <w:t xml:space="preserve"> </w:t>
+      </w:r>
+      <w:proofErr w:type="spellStart"/>
+      <w:r>
+        <w:t>player</w:t>
+      </w:r>
+      <w:proofErr w:type="spellEnd"/>
+      <w:r>
+        <w:t xml:space="preserve"> &gt; </w:t>
+      </w:r>
+      <w:proofErr w:type="spellStart"/>
+      <w:r>
+        <w:t>R</w:t>
+      </w:r>
+      <w:r>
+        <w:t>i</w:t>
+      </w:r>
+      <w:r>
+        <w:t>gidbody</w:t>
+      </w:r>
+      <w:proofErr w:type="spellEnd"/>
+      <w:r>
+        <w:t xml:space="preserve"> &gt; </w:t>
+      </w:r>
+      <w:proofErr w:type="spellStart"/>
+      <w:r>
+        <w:t>Constraint</w:t>
+      </w:r>
+      <w:r>
+        <w:t>s</w:t>
+      </w:r>
+      <w:proofErr w:type="spellEnd"/>
+      <w:r>
+        <w:t xml:space="preserve"> &gt; Freez</w:t>
+      </w:r>
+      <w:r>
+        <w:t xml:space="preserve">e </w:t>
+      </w:r>
+      <w:r>
+        <w:t>rotation</w:t>
+      </w:r>
+      <w:r>
+        <w:br/>
+      </w:r>
+      <w:r>
+        <w:br/>
+        <w:t>Je vous laisse réfléchir à quelle rotation geler pour que le joueur ne soit pas bloqué.</w:t>
+      </w:r>
+    </w:p>
+    <w:p>
+      <w:pPr>
+        <w:spacing w:line="285" w:lineRule="exact"/>
+      </w:pPr>
+      <w:r>
+        <w:t xml:space="preserve">Vous avez aussi </w:t>
+      </w:r>
+      <w:r>
+        <w:t>remarqué</w:t>
+      </w:r>
+      <w:r>
+        <w:t xml:space="preserve"> que la </w:t>
+      </w:r>
+      <w:r>
+        <w:t>caméra</w:t>
+      </w:r>
+      <w:r>
+        <w:t xml:space="preserve"> ne suit pas le joueur. Dans le menu “</w:t>
+      </w:r>
+      <w:r>
+        <w:t>hiérarchie</w:t>
+      </w:r>
+      <w:r>
+        <w:t xml:space="preserve">” glisser la </w:t>
+      </w:r>
+      <w:r>
+        <w:t>caméra</w:t>
+      </w:r>
+      <w:r>
+        <w:t xml:space="preserve"> dans “joueur” et placer la en fonction</w:t>
+      </w:r>
+      <w:r>
+        <w:t xml:space="preserve"> de vos préférences derrières le joueur.</w:t>
+      </w:r>
+      <w:r>
+        <w:br/>
+      </w:r>
+      <w:r>
+        <w:br/>
+        <w:t>On va maintenant faire en sorte que la souris suive le joueur.</w:t>
+      </w:r>
+    </w:p>
+    <w:p>
+      <w:pPr>
+        <w:spacing w:line="285" w:lineRule="exact"/>
+      </w:pPr>
+      <w:r>
+        <w:t>Pour cela on va récupérer l’abscisse de la souris et l’utiliser pour créer un vecteur 3D et le multiplier à la vitesse de rotation et au temp de jeu</w:t>
+      </w:r>
+      <w:r>
+        <w:br/>
+      </w:r>
+    </w:p>
+    <w:p>
+      <w:pPr>
+        <w:spacing w:line="285" w:lineRule="exact"/>
+      </w:pPr>
+      <w:r>
+        <w:br/>
+      </w:r>
+    </w:p>
+    <w:p>
+      <w:pPr>
+        <w:spacing w:line="285" w:lineRule="exact"/>
+      </w:pPr>
+      <w:r>
+        <w:rPr>
+          <w:noProof/>
+        </w:rPr>
+        <w:drawing>
+          <wp:anchor distT="0" distB="0" distL="114300" distR="114300" simplePos="0" relativeHeight="251665408" behindDoc="0" locked="0" layoutInCell="1" allowOverlap="1" wp14:anchorId="5AE264EA" wp14:editId="04A45C7A">
+            <wp:simplePos x="0" y="0"/>
+            <wp:positionH relativeFrom="column">
+              <wp:posOffset>0</wp:posOffset>
+            </wp:positionH>
+            <wp:positionV relativeFrom="paragraph">
+              <wp:posOffset>-529912</wp:posOffset>
+            </wp:positionV>
+            <wp:extent cx="5209486" cy="672778"/>
+            <wp:effectExtent l="0" t="0" r="0" b="0"/>
+            <wp:wrapSquare wrapText="bothSides"/>
+            <wp:docPr id="1772189609" name="Image 1" descr="Une image contenant capture d’écran, texte, Police, ligne&#10;&#10;Description générée automatiquement"/>
+            <wp:cNvGraphicFramePr>
+              <a:graphicFrameLocks xmlns:a="http://schemas.openxmlformats.org/drawingml/2006/main" noChangeAspect="1"/>
+            </wp:cNvGraphicFramePr>
+            <a:graphic xmlns:a="http://schemas.openxmlformats.org/drawingml/2006/main">
+              <a:graphicData uri="http://schemas.openxmlformats.org/drawingml/2006/picture">
+                <pic:pic xmlns:pic="http://schemas.openxmlformats.org/drawingml/2006/picture">
+                  <pic:nvPicPr>
+                    <pic:cNvPr id="1772189609" name="Image 1" descr="Une image contenant capture d’écran, texte, Police, ligne&#10;&#10;Description générée automatiquement"/>
+                    <pic:cNvPicPr/>
+                  </pic:nvPicPr>
+                  <pic:blipFill>
+                    <a:blip r:embed="rId8">
                       <a:extLst>
                         <a:ext uri="{28A0092B-C50C-407E-A947-70E740481C1C}">
                           <a14:useLocalDpi xmlns:a14="http://schemas.microsoft.com/office/drawing/2010/main" val="0"/>
@@ -358,204 +725,7 @@
                   <pic:spPr>
                     <a:xfrm>
                       <a:off x="0" y="0"/>
-                      <a:ext cx="4572000" cy="885825"/>
-                    </a:xfrm>
-                    <a:prstGeom prst="rect">
-                      <a:avLst/>
-                    </a:prstGeom>
-                  </pic:spPr>
-                </pic:pic>
-              </a:graphicData>
-            </a:graphic>
-          </wp:inline>
-        </w:drawing>
-      </w:r>
-    </w:p>
-    <w:p>
-      <w:r>
-        <w:t>Bravo votre joueur peut sauter !!</w:t>
-      </w:r>
-    </w:p>
-    <w:p>
-      <w:r>
-        <w:t xml:space="preserve">Pour le faire bouger dans les autres directions vous devez </w:t>
-      </w:r>
-      <w:r>
-        <w:t>récupérer</w:t>
-      </w:r>
-      <w:r>
-        <w:t xml:space="preserve"> le</w:t>
-      </w:r>
-      <w:r>
-        <w:t xml:space="preserve">s axes Horizontal et Vertical puis comme vu ci-dessus, ajouter un vecteur à la </w:t>
-      </w:r>
-      <w:r>
-        <w:t>physique du joueur.</w:t>
-      </w:r>
-    </w:p>
-    <w:p>
-      <w:r>
-        <w:t>Réfléchissez</w:t>
-      </w:r>
-      <w:r>
-        <w:t xml:space="preserve"> à comment remplir les […] pour faire en sorte de faire bouger votre joueur</w:t>
-      </w:r>
-    </w:p>
-    <w:p>
-      <w:r>
-        <w:rPr>
-          <w:noProof/>
-        </w:rPr>
-        <w:lastRenderedPageBreak/>
-        <w:drawing>
-          <wp:inline distT="0" distB="0" distL="0" distR="0" wp14:anchorId="4ACBCECE" wp14:editId="6CE48D1B">
-            <wp:extent cx="4305300" cy="857250"/>
-            <wp:effectExtent l="0" t="0" r="0" b="0"/>
-            <wp:docPr id="1534628668" name="Image 1534628668"/>
-            <wp:cNvGraphicFramePr>
-              <a:graphicFrameLocks xmlns:a="http://schemas.openxmlformats.org/drawingml/2006/main" noChangeAspect="1"/>
-            </wp:cNvGraphicFramePr>
-            <a:graphic xmlns:a="http://schemas.openxmlformats.org/drawingml/2006/main">
-              <a:graphicData uri="http://schemas.openxmlformats.org/drawingml/2006/picture">
-                <pic:pic xmlns:pic="http://schemas.openxmlformats.org/drawingml/2006/picture">
-                  <pic:nvPicPr>
-                    <pic:cNvPr id="0" name=""/>
-                    <pic:cNvPicPr/>
-                  </pic:nvPicPr>
-                  <pic:blipFill>
-                    <a:blip r:embed="rId5">
-                      <a:extLst>
-                        <a:ext uri="{28A0092B-C50C-407E-A947-70E740481C1C}">
-                          <a14:useLocalDpi xmlns:a14="http://schemas.microsoft.com/office/drawing/2010/main" val="0"/>
-                        </a:ext>
-                      </a:extLst>
-                    </a:blip>
-                    <a:stretch>
-                      <a:fillRect/>
-                    </a:stretch>
-                  </pic:blipFill>
-                  <pic:spPr>
-                    <a:xfrm>
-                      <a:off x="0" y="0"/>
-                      <a:ext cx="4305300" cy="857250"/>
-                    </a:xfrm>
-                    <a:prstGeom prst="rect">
-                      <a:avLst/>
-                    </a:prstGeom>
-                  </pic:spPr>
-                </pic:pic>
-              </a:graphicData>
-            </a:graphic>
-          </wp:inline>
-        </w:drawing>
-      </w:r>
-    </w:p>
-    <w:p>
-      <w:r>
-        <w:t xml:space="preserve">Vous avez </w:t>
-      </w:r>
-      <w:r>
-        <w:t>dû</w:t>
-      </w:r>
-      <w:r>
-        <w:t xml:space="preserve"> remarquer que le </w:t>
-      </w:r>
-      <w:r>
-        <w:t>joueur</w:t>
-      </w:r>
-      <w:r>
-        <w:t xml:space="preserve"> tombe et se mange le sol, pour régler ça </w:t>
-      </w:r>
-      <w:proofErr w:type="spellStart"/>
-      <w:r>
-        <w:t>inspector</w:t>
-      </w:r>
-      <w:proofErr w:type="spellEnd"/>
-      <w:r>
-        <w:t xml:space="preserve"> </w:t>
-      </w:r>
-      <w:proofErr w:type="spellStart"/>
-      <w:r>
-        <w:t>player</w:t>
-      </w:r>
-      <w:proofErr w:type="spellEnd"/>
-      <w:r>
-        <w:t xml:space="preserve"> &gt; </w:t>
-      </w:r>
-      <w:proofErr w:type="spellStart"/>
-      <w:r>
-        <w:t>R</w:t>
-      </w:r>
-      <w:r>
-        <w:t>i</w:t>
-      </w:r>
-      <w:r>
-        <w:t>gidbody</w:t>
-      </w:r>
-      <w:proofErr w:type="spellEnd"/>
-      <w:r>
-        <w:t xml:space="preserve"> &gt; </w:t>
-      </w:r>
-      <w:proofErr w:type="spellStart"/>
-      <w:r>
-        <w:t>Constraint</w:t>
-      </w:r>
-      <w:proofErr w:type="spellEnd"/>
-      <w:r>
-        <w:t xml:space="preserve"> &gt; Freez</w:t>
-      </w:r>
-      <w:r>
-        <w:t>e all rotation</w:t>
-      </w:r>
-    </w:p>
-    <w:p/>
-    <w:p>
-      <w:pPr>
-        <w:spacing w:line="285" w:lineRule="exact"/>
-      </w:pPr>
-      <w:r>
-        <w:rPr>
-          <w:noProof/>
-        </w:rPr>
-        <w:drawing>
-          <wp:anchor distT="0" distB="0" distL="114300" distR="114300" simplePos="0" relativeHeight="251658240" behindDoc="0" locked="0" layoutInCell="1" allowOverlap="1" wp14:anchorId="5D154D98" wp14:editId="08096C00">
-            <wp:simplePos x="0" y="0"/>
-            <wp:positionH relativeFrom="margin">
-              <wp:align>left</wp:align>
-            </wp:positionH>
-            <wp:positionV relativeFrom="paragraph">
-              <wp:posOffset>402590</wp:posOffset>
-            </wp:positionV>
-            <wp:extent cx="2095500" cy="916214"/>
-            <wp:effectExtent l="0" t="0" r="0" b="0"/>
-            <wp:wrapSquare wrapText="bothSides"/>
-            <wp:docPr id="1634369700" name="Image 1634369700"/>
-            <wp:cNvGraphicFramePr>
-              <a:graphicFrameLocks xmlns:a="http://schemas.openxmlformats.org/drawingml/2006/main" noChangeAspect="1"/>
-            </wp:cNvGraphicFramePr>
-            <a:graphic xmlns:a="http://schemas.openxmlformats.org/drawingml/2006/main">
-              <a:graphicData uri="http://schemas.openxmlformats.org/drawingml/2006/picture">
-                <pic:pic xmlns:pic="http://schemas.openxmlformats.org/drawingml/2006/picture">
-                  <pic:nvPicPr>
-                    <pic:cNvPr id="0" name=""/>
-                    <pic:cNvPicPr/>
-                  </pic:nvPicPr>
-                  <pic:blipFill>
-                    <a:blip r:embed="rId6">
-                      <a:extLst>
-                        <a:ext uri="{28A0092B-C50C-407E-A947-70E740481C1C}">
-                          <a14:useLocalDpi xmlns:a14="http://schemas.microsoft.com/office/drawing/2010/main" val="0"/>
-                        </a:ext>
-                      </a:extLst>
-                    </a:blip>
-                    <a:stretch>
-                      <a:fillRect/>
-                    </a:stretch>
-                  </pic:blipFill>
-                  <pic:spPr>
-                    <a:xfrm>
-                      <a:off x="0" y="0"/>
-                      <a:ext cx="2095500" cy="916214"/>
+                      <a:ext cx="5209486" cy="672778"/>
                     </a:xfrm>
                     <a:prstGeom prst="rect">
                       <a:avLst/>
@@ -567,251 +737,6 @@
           </wp:anchor>
         </w:drawing>
       </w:r>
-      <w:r>
-        <w:t xml:space="preserve">Maintenant vous avez </w:t>
-      </w:r>
-      <w:r>
-        <w:t>remarqué</w:t>
-      </w:r>
-      <w:r>
-        <w:t xml:space="preserve"> un nouveau problème : lorsqu’on appuie sur </w:t>
-      </w:r>
-      <w:r>
-        <w:t>“Sauter” on ne peut pas se déplacer en même temps</w:t>
-      </w:r>
-      <w:r>
-        <w:t xml:space="preserve">. Pour ça on va d’abord récupérer la variable </w:t>
-      </w:r>
-      <w:proofErr w:type="spellStart"/>
-      <w:r>
-        <w:t>Rigidbody</w:t>
-      </w:r>
-      <w:proofErr w:type="spellEnd"/>
-      <w:r>
-        <w:t xml:space="preserve"> dans le code</w:t>
-      </w:r>
-      <w:r>
-        <w:t xml:space="preserve"> pour ne pas à avoir à appeler ‘</w:t>
-      </w:r>
-      <w:proofErr w:type="spellStart"/>
-      <w:r>
-        <w:t>GetComponent</w:t>
-      </w:r>
-      <w:proofErr w:type="spellEnd"/>
-      <w:r>
-        <w:t>&lt;</w:t>
-      </w:r>
-      <w:proofErr w:type="spellStart"/>
-      <w:r>
-        <w:t>Rigidbody</w:t>
-      </w:r>
-      <w:bookmarkStart w:id="2" w:name="_Int_Zv5JLtz4"/>
-      <w:proofErr w:type="spellEnd"/>
-      <w:proofErr w:type="gramStart"/>
-      <w:r>
-        <w:t>&gt;(</w:t>
-      </w:r>
-      <w:bookmarkEnd w:id="2"/>
-      <w:proofErr w:type="gramEnd"/>
-      <w:r>
-        <w:t>)’ des dizaines de fois.</w:t>
-      </w:r>
-    </w:p>
-    <w:p>
-      <w:pPr>
-        <w:spacing w:line="285" w:lineRule="exact"/>
-      </w:pPr>
-      <w:r>
-        <w:t xml:space="preserve">On va donc créer une variable </w:t>
-      </w:r>
-      <w:proofErr w:type="spellStart"/>
-      <w:r>
-        <w:t>rb</w:t>
-      </w:r>
-      <w:proofErr w:type="spellEnd"/>
-      <w:r>
-        <w:t xml:space="preserve"> et l’assigné dans la fonction approprié. </w:t>
-      </w:r>
-    </w:p>
-    <w:p>
-      <w:pPr>
-        <w:spacing w:line="285" w:lineRule="exact"/>
-      </w:pPr>
-    </w:p>
-    <w:p>
-      <w:pPr>
-        <w:spacing w:line="285" w:lineRule="exact"/>
-      </w:pPr>
-      <w:r>
-        <w:t xml:space="preserve">Maintenant que vous avez cette variable vous pouvez </w:t>
-      </w:r>
-      <w:r>
-        <w:t>remplacer</w:t>
-      </w:r>
-      <w:r>
-        <w:t xml:space="preserve"> </w:t>
-      </w:r>
-      <w:r>
-        <w:t>tous</w:t>
-      </w:r>
-      <w:r>
-        <w:t xml:space="preserve"> vos “</w:t>
-      </w:r>
-      <w:proofErr w:type="spellStart"/>
-      <w:r>
-        <w:t>GetComponent</w:t>
-      </w:r>
-      <w:proofErr w:type="spellEnd"/>
-      <w:r>
-        <w:t>&lt;</w:t>
-      </w:r>
-      <w:proofErr w:type="spellStart"/>
-      <w:r>
-        <w:t>Rigidbody</w:t>
-      </w:r>
-      <w:bookmarkStart w:id="3" w:name="_Int_hUQdmHAk"/>
-      <w:proofErr w:type="spellEnd"/>
-      <w:proofErr w:type="gramStart"/>
-      <w:r>
-        <w:t>&gt;</w:t>
-      </w:r>
-      <w:r>
-        <w:t>(</w:t>
-      </w:r>
-      <w:bookmarkEnd w:id="3"/>
-      <w:proofErr w:type="gramEnd"/>
-      <w:r>
-        <w:t>)” par “</w:t>
-      </w:r>
-      <w:proofErr w:type="spellStart"/>
-      <w:r>
-        <w:t>rb</w:t>
-      </w:r>
-      <w:proofErr w:type="spellEnd"/>
-      <w:r>
-        <w:t>”.</w:t>
-      </w:r>
-    </w:p>
-    <w:p>
-      <w:pPr>
-        <w:spacing w:line="285" w:lineRule="exact"/>
-      </w:pPr>
-      <w:r>
-        <w:rPr>
-          <w:noProof/>
-        </w:rPr>
-        <w:drawing>
-          <wp:anchor distT="0" distB="0" distL="114300" distR="114300" simplePos="0" relativeHeight="251659264" behindDoc="0" locked="0" layoutInCell="1" allowOverlap="1" wp14:anchorId="04C9994B" wp14:editId="4639559D">
-            <wp:simplePos x="0" y="0"/>
-            <wp:positionH relativeFrom="margin">
-              <wp:align>left</wp:align>
-            </wp:positionH>
-            <wp:positionV relativeFrom="paragraph">
-              <wp:posOffset>408940</wp:posOffset>
-            </wp:positionV>
-            <wp:extent cx="4572000" cy="504825"/>
-            <wp:effectExtent l="0" t="0" r="0" b="9525"/>
-            <wp:wrapSquare wrapText="bothSides"/>
-            <wp:docPr id="239922835" name="Image 239922835"/>
-            <wp:cNvGraphicFramePr>
-              <a:graphicFrameLocks xmlns:a="http://schemas.openxmlformats.org/drawingml/2006/main" noChangeAspect="1"/>
-            </wp:cNvGraphicFramePr>
-            <a:graphic xmlns:a="http://schemas.openxmlformats.org/drawingml/2006/main">
-              <a:graphicData uri="http://schemas.openxmlformats.org/drawingml/2006/picture">
-                <pic:pic xmlns:pic="http://schemas.openxmlformats.org/drawingml/2006/picture">
-                  <pic:nvPicPr>
-                    <pic:cNvPr id="0" name=""/>
-                    <pic:cNvPicPr/>
-                  </pic:nvPicPr>
-                  <pic:blipFill>
-                    <a:blip r:embed="rId7">
-                      <a:extLst>
-                        <a:ext uri="{28A0092B-C50C-407E-A947-70E740481C1C}">
-                          <a14:useLocalDpi xmlns:a14="http://schemas.microsoft.com/office/drawing/2010/main" val="0"/>
-                        </a:ext>
-                      </a:extLst>
-                    </a:blip>
-                    <a:stretch>
-                      <a:fillRect/>
-                    </a:stretch>
-                  </pic:blipFill>
-                  <pic:spPr>
-                    <a:xfrm>
-                      <a:off x="0" y="0"/>
-                      <a:ext cx="4572000" cy="504825"/>
-                    </a:xfrm>
-                    <a:prstGeom prst="rect">
-                      <a:avLst/>
-                    </a:prstGeom>
-                  </pic:spPr>
-                </pic:pic>
-              </a:graphicData>
-            </a:graphic>
-            <wp14:sizeRelH relativeFrom="page">
-              <wp14:pctWidth>0</wp14:pctWidth>
-            </wp14:sizeRelH>
-            <wp14:sizeRelV relativeFrom="page">
-              <wp14:pctHeight>0</wp14:pctHeight>
-            </wp14:sizeRelV>
-          </wp:anchor>
-        </w:drawing>
-      </w:r>
-      <w:r>
-        <w:t>Pour régler le problème, on va devoir remplacer toutes les position 0 de nos vecteur3 par les coordonnées actuelles du joueur</w:t>
-      </w:r>
-      <w:r>
-        <w:t xml:space="preserve"> comme dans cet exemple : </w:t>
-      </w:r>
-    </w:p>
-    <w:p>
-      <w:pPr>
-        <w:spacing w:line="285" w:lineRule="exact"/>
-      </w:pPr>
-    </w:p>
-    <w:p>
-      <w:pPr>
-        <w:spacing w:line="285" w:lineRule="exact"/>
-      </w:pPr>
-    </w:p>
-    <w:p>
-      <w:pPr>
-        <w:spacing w:line="285" w:lineRule="exact"/>
-      </w:pPr>
-      <w:r>
-        <w:t xml:space="preserve">Vous avez aussi </w:t>
-      </w:r>
-      <w:r>
-        <w:t>remarqué</w:t>
-      </w:r>
-      <w:r>
-        <w:t xml:space="preserve"> que la </w:t>
-      </w:r>
-      <w:r>
-        <w:t>caméra</w:t>
-      </w:r>
-      <w:r>
-        <w:t xml:space="preserve"> ne suit pas le joueur. Dans le menu “</w:t>
-      </w:r>
-      <w:r>
-        <w:t>hiérarchie</w:t>
-      </w:r>
-      <w:r>
-        <w:t xml:space="preserve">” glisser la </w:t>
-      </w:r>
-      <w:r>
-        <w:t>caméra</w:t>
-      </w:r>
-      <w:r>
-        <w:t xml:space="preserve"> dans “joueur” et placer la en fonction</w:t>
-      </w:r>
-      <w:r>
-        <w:t xml:space="preserve"> de vos préférences derrières le joueur.</w:t>
-      </w:r>
-    </w:p>
-    <w:p>
-      <w:pPr>
-        <w:spacing w:line="285" w:lineRule="exact"/>
-      </w:pPr>
     </w:p>
     <w:p>
       <w:pPr>
@@ -842,21 +767,13 @@
       <w:r>
         <w:t>, une sorte de parcours</w:t>
       </w:r>
-      <w:r>
-        <w:t xml:space="preserve"> </w:t>
-      </w:r>
-    </w:p>
-    <w:p>
-      <w:pPr>
-        <w:spacing w:line="285" w:lineRule="exact"/>
-      </w:pPr>
-    </w:p>
-    <w:p>
-      <w:pPr>
-        <w:spacing w:line="285" w:lineRule="exact"/>
-      </w:pPr>
-      <w:r>
-        <w:t xml:space="preserve">Vous avez aussi dû remarquer </w:t>
+    </w:p>
+    <w:p>
+      <w:pPr>
+        <w:spacing w:line="285" w:lineRule="exact"/>
+      </w:pPr>
+      <w:r>
+        <w:t xml:space="preserve">Vous avez dû remarquer </w:t>
       </w:r>
       <w:r>
         <w:t>un gros problème</w:t>
@@ -975,7 +892,7 @@
                     <pic:cNvPicPr/>
                   </pic:nvPicPr>
                   <pic:blipFill>
-                    <a:blip r:embed="rId8">
+                    <a:blip r:embed="rId9">
                       <a:extLst>
                         <a:ext uri="{28A0092B-C50C-407E-A947-70E740481C1C}">
                           <a14:useLocalDpi xmlns:a14="http://schemas.microsoft.com/office/drawing/2010/main" val="0"/>
@@ -1007,7 +924,6 @@
         <w:spacing w:line="285" w:lineRule="exact"/>
       </w:pPr>
       <w:r>
-        <w:lastRenderedPageBreak/>
         <w:t>Ensuite vous devrez créez une fonction qui renverra Vrai si notre joueur touche bien le sol</w:t>
       </w:r>
       <w:r>
@@ -1023,18 +939,18 @@
           <w:noProof/>
         </w:rPr>
         <w:drawing>
-          <wp:anchor distT="0" distB="0" distL="114300" distR="114300" simplePos="0" relativeHeight="251660288" behindDoc="0" locked="0" layoutInCell="1" allowOverlap="1" wp14:anchorId="3FA56491" wp14:editId="1EF85F19">
+          <wp:anchor distT="0" distB="0" distL="114300" distR="114300" simplePos="0" relativeHeight="251666432" behindDoc="1" locked="0" layoutInCell="1" allowOverlap="1" wp14:anchorId="78A8BA9D" wp14:editId="078A9272">
             <wp:simplePos x="0" y="0"/>
             <wp:positionH relativeFrom="margin">
               <wp:align>left</wp:align>
             </wp:positionH>
             <wp:positionV relativeFrom="paragraph">
-              <wp:posOffset>457200</wp:posOffset>
+              <wp:posOffset>548226</wp:posOffset>
             </wp:positionV>
-            <wp:extent cx="4572000" cy="628650"/>
-            <wp:effectExtent l="0" t="0" r="0" b="0"/>
-            <wp:wrapSquare wrapText="bothSides"/>
-            <wp:docPr id="530174491" name="Image 530174491"/>
+            <wp:extent cx="4913630" cy="727710"/>
+            <wp:effectExtent l="0" t="0" r="1270" b="0"/>
+            <wp:wrapTopAndBottom/>
+            <wp:docPr id="1690097087" name="Image 1" descr="Une image contenant capture d’écran, texte, Police, ligne&#10;&#10;Description générée automatiquement"/>
             <wp:cNvGraphicFramePr>
               <a:graphicFrameLocks xmlns:a="http://schemas.openxmlformats.org/drawingml/2006/main" noChangeAspect="1"/>
             </wp:cNvGraphicFramePr>
@@ -1042,192 +958,7 @@
               <a:graphicData uri="http://schemas.openxmlformats.org/drawingml/2006/picture">
                 <pic:pic xmlns:pic="http://schemas.openxmlformats.org/drawingml/2006/picture">
                   <pic:nvPicPr>
-                    <pic:cNvPr id="0" name=""/>
-                    <pic:cNvPicPr/>
-                  </pic:nvPicPr>
-                  <pic:blipFill>
-                    <a:blip r:embed="rId9">
-                      <a:extLst>
-                        <a:ext uri="{28A0092B-C50C-407E-A947-70E740481C1C}">
-                          <a14:useLocalDpi xmlns:a14="http://schemas.microsoft.com/office/drawing/2010/main" val="0"/>
-                        </a:ext>
-                      </a:extLst>
-                    </a:blip>
-                    <a:stretch>
-                      <a:fillRect/>
-                    </a:stretch>
-                  </pic:blipFill>
-                  <pic:spPr>
-                    <a:xfrm>
-                      <a:off x="0" y="0"/>
-                      <a:ext cx="4572000" cy="628650"/>
-                    </a:xfrm>
-                    <a:prstGeom prst="rect">
-                      <a:avLst/>
-                    </a:prstGeom>
-                  </pic:spPr>
-                </pic:pic>
-              </a:graphicData>
-            </a:graphic>
-          </wp:anchor>
-        </w:drawing>
-      </w:r>
-      <w:r>
-        <w:t xml:space="preserve">On </w:t>
-      </w:r>
-      <w:r>
-        <w:t>utilisera</w:t>
-      </w:r>
-      <w:r>
-        <w:t xml:space="preserve"> la fonction </w:t>
-      </w:r>
-      <w:proofErr w:type="spellStart"/>
-      <w:r>
-        <w:t>Physics.CheckSphere</w:t>
-      </w:r>
-      <w:proofErr w:type="spellEnd"/>
-      <w:r>
-        <w:t xml:space="preserve"> pour cela</w:t>
-      </w:r>
-      <w:r>
-        <w:t xml:space="preserve"> et n’oubliez pas d’assigner les bonnes valeurs aux variables sur l’</w:t>
-      </w:r>
-      <w:proofErr w:type="spellStart"/>
-      <w:r>
-        <w:t>inspector</w:t>
-      </w:r>
-      <w:proofErr w:type="spellEnd"/>
-      <w:r>
-        <w:t xml:space="preserve"> du joueur</w:t>
-      </w:r>
-      <w:r>
-        <w:t xml:space="preserve"> dans la section “script”</w:t>
-      </w:r>
-    </w:p>
-    <w:p>
-      <w:pPr>
-        <w:spacing w:line="285" w:lineRule="exact"/>
-      </w:pPr>
-    </w:p>
-    <w:p>
-      <w:pPr>
-        <w:spacing w:line="285" w:lineRule="exact"/>
-      </w:pPr>
-      <w:r>
-        <w:t xml:space="preserve">Il vous reste plus qu’à rajouter une condition pour que le joueur puisse sauter seulement </w:t>
-      </w:r>
-      <w:r>
-        <w:t>s'il</w:t>
-      </w:r>
-      <w:r>
-        <w:t xml:space="preserve"> touche le sol !</w:t>
-      </w:r>
-    </w:p>
-    <w:p>
-      <w:pPr>
-        <w:spacing w:line="285" w:lineRule="exact"/>
-      </w:pPr>
-    </w:p>
-    <w:p>
-      <w:pPr>
-        <w:spacing w:line="285" w:lineRule="exact"/>
-      </w:pPr>
-      <w:r>
-        <w:t xml:space="preserve">On va régler un dernier problème, le joueur reste collé </w:t>
-      </w:r>
-      <w:r>
-        <w:t>aux parois</w:t>
-      </w:r>
-      <w:r>
-        <w:t xml:space="preserve"> des </w:t>
-      </w:r>
-      <w:r>
-        <w:t>plateformes</w:t>
-      </w:r>
-      <w:r>
-        <w:t xml:space="preserve"> !</w:t>
-      </w:r>
-    </w:p>
-    <w:p>
-      <w:pPr>
-        <w:spacing w:line="285" w:lineRule="exact"/>
-      </w:pPr>
-      <w:r>
-        <w:t>Pour régler ça on va aller créer dans les assets un Matériel Physique et mettre toutes ses valeurs à 0 puis glisser ça sur le joueur sur la scène.</w:t>
-      </w:r>
-    </w:p>
-    <w:p>
-      <w:pPr>
-        <w:spacing w:line="285" w:lineRule="exact"/>
-      </w:pPr>
-    </w:p>
-    <w:p>
-      <w:pPr>
-        <w:spacing w:line="285" w:lineRule="exact"/>
-      </w:pPr>
-      <w:r>
-        <w:t>Il nous faut bien une fin !</w:t>
-      </w:r>
-    </w:p>
-    <w:p>
-      <w:pPr>
-        <w:spacing w:line="285" w:lineRule="exact"/>
-      </w:pPr>
-      <w:r>
-        <w:t xml:space="preserve">Vous allez créer </w:t>
-      </w:r>
-      <w:r>
-        <w:t>une plateforme</w:t>
-      </w:r>
-      <w:r>
-        <w:t xml:space="preserve"> de fin et lui créer un script qu’on appellera “Game Manager”.</w:t>
-      </w:r>
-    </w:p>
-    <w:p>
-      <w:pPr>
-        <w:spacing w:line="285" w:lineRule="exact"/>
-      </w:pPr>
-      <w:r>
-        <w:t xml:space="preserve">Vous pourrez effacer tout ce que </w:t>
-      </w:r>
-      <w:proofErr w:type="spellStart"/>
-      <w:r>
-        <w:t>Unity</w:t>
-      </w:r>
-      <w:proofErr w:type="spellEnd"/>
-      <w:r>
-        <w:t xml:space="preserve"> a écrit à votre place et écrire cela à la place : </w:t>
-      </w:r>
-    </w:p>
-    <w:p>
-      <w:pPr>
-        <w:spacing w:line="285" w:lineRule="exact"/>
-      </w:pPr>
-      <w:r>
-        <w:rPr>
-          <w:noProof/>
-        </w:rPr>
-        <w:drawing>
-          <wp:anchor distT="0" distB="0" distL="114300" distR="114300" simplePos="0" relativeHeight="251661312" behindDoc="0" locked="0" layoutInCell="1" allowOverlap="1" wp14:anchorId="2D837D9A" wp14:editId="6E118EC6">
-            <wp:simplePos x="0" y="0"/>
-            <wp:positionH relativeFrom="column">
-              <wp:posOffset>0</wp:posOffset>
-            </wp:positionH>
-            <wp:positionV relativeFrom="paragraph">
-              <wp:posOffset>-930275</wp:posOffset>
-            </wp:positionV>
-            <wp:extent cx="3019425" cy="1076325"/>
-            <wp:effectExtent l="0" t="0" r="9525" b="9525"/>
-            <wp:wrapSquare wrapText="bothSides"/>
-            <wp:docPr id="932225118" name="Image 932225118"/>
-            <wp:cNvGraphicFramePr>
-              <a:graphicFrameLocks xmlns:a="http://schemas.openxmlformats.org/drawingml/2006/main" noChangeAspect="1"/>
-            </wp:cNvGraphicFramePr>
-            <a:graphic xmlns:a="http://schemas.openxmlformats.org/drawingml/2006/main">
-              <a:graphicData uri="http://schemas.openxmlformats.org/drawingml/2006/picture">
-                <pic:pic xmlns:pic="http://schemas.openxmlformats.org/drawingml/2006/picture">
-                  <pic:nvPicPr>
-                    <pic:cNvPr id="0" name=""/>
+                    <pic:cNvPr id="1690097087" name="Image 1" descr="Une image contenant capture d’écran, texte, Police, ligne&#10;&#10;Description générée automatiquement"/>
                     <pic:cNvPicPr/>
                   </pic:nvPicPr>
                   <pic:blipFill>
@@ -1245,7 +976,7 @@
                   <pic:spPr>
                     <a:xfrm>
                       <a:off x="0" y="0"/>
-                      <a:ext cx="3019425" cy="1076325"/>
+                      <a:ext cx="4999022" cy="740596"/>
                     </a:xfrm>
                     <a:prstGeom prst="rect">
                       <a:avLst/>
@@ -1254,49 +985,34 @@
                 </pic:pic>
               </a:graphicData>
             </a:graphic>
+            <wp14:sizeRelH relativeFrom="margin">
+              <wp14:pctWidth>0</wp14:pctWidth>
+            </wp14:sizeRelH>
+            <wp14:sizeRelV relativeFrom="margin">
+              <wp14:pctHeight>0</wp14:pctHeight>
+            </wp14:sizeRelV>
           </wp:anchor>
         </w:drawing>
       </w:r>
-    </w:p>
-    <w:p>
-      <w:pPr>
-        <w:spacing w:line="285" w:lineRule="exact"/>
-      </w:pPr>
-      <w:r>
-        <w:t>On va ensuite essayer de détecter le joueur sur la plateforme, pour cela on va utiliser une fonction d’</w:t>
-      </w:r>
-      <w:proofErr w:type="spellStart"/>
-      <w:r>
-        <w:t>Unity</w:t>
-      </w:r>
-      <w:proofErr w:type="spellEnd"/>
-      <w:r>
-        <w:t xml:space="preserve"> e</w:t>
-      </w:r>
-      <w:r>
-        <w:t>t les tags.</w:t>
-      </w:r>
-    </w:p>
-    <w:p>
-      <w:pPr>
-        <w:spacing w:line="285" w:lineRule="exact"/>
-      </w:pPr>
-      <w:r>
-        <w:t xml:space="preserve">Tout d’abord on va sur </w:t>
-      </w:r>
-      <w:proofErr w:type="spellStart"/>
-      <w:r>
-        <w:t>Unity</w:t>
-      </w:r>
-      <w:proofErr w:type="spellEnd"/>
-      <w:r>
-        <w:t xml:space="preserve">, on </w:t>
-      </w:r>
-      <w:r>
-        <w:t>sélectionne</w:t>
-      </w:r>
-      <w:r>
-        <w:t xml:space="preserve"> le joueur, dans l’</w:t>
+      <w:r>
+        <w:t xml:space="preserve">On </w:t>
+      </w:r>
+      <w:r>
+        <w:t>utilisera</w:t>
+      </w:r>
+      <w:r>
+        <w:t xml:space="preserve"> la fonction </w:t>
+      </w:r>
+      <w:proofErr w:type="spellStart"/>
+      <w:r>
+        <w:t>Physics.CheckSphere</w:t>
+      </w:r>
+      <w:proofErr w:type="spellEnd"/>
+      <w:r>
+        <w:t xml:space="preserve"> pour cela</w:t>
+      </w:r>
+      <w:r>
+        <w:t xml:space="preserve"> et n’oubliez pas d’assigner les bonnes valeurs aux variables sur l’</w:t>
       </w:r>
       <w:proofErr w:type="spellStart"/>
       <w:r>
@@ -1304,48 +1020,100 @@
       </w:r>
       <w:proofErr w:type="spellEnd"/>
       <w:r>
-        <w:t xml:space="preserve"> on va lui attribuer le tags “Player”</w:t>
-      </w:r>
-      <w:r>
-        <w:t xml:space="preserve"> et tu vas modifier l</w:t>
-      </w:r>
-      <w:r>
-        <w:t>a case “</w:t>
-      </w:r>
-      <w:r>
-        <w:t>Is trigger</w:t>
-      </w:r>
-      <w:r>
-        <w:t>” du</w:t>
-      </w:r>
-      <w:r>
-        <w:t xml:space="preserve"> </w:t>
-      </w:r>
-      <w:r>
-        <w:t>“</w:t>
-      </w:r>
-      <w:proofErr w:type="spellStart"/>
-      <w:r>
-        <w:t>Collider</w:t>
-      </w:r>
-      <w:proofErr w:type="spellEnd"/>
-      <w:r>
-        <w:t xml:space="preserve">” de </w:t>
-      </w:r>
-      <w:r>
-        <w:t>ta plateforme finale</w:t>
-      </w:r>
-      <w:r>
-        <w:t xml:space="preserve"> </w:t>
-      </w:r>
-      <w:r>
-        <w:t xml:space="preserve">pour permettre au joueur de passer à travers tout en temps </w:t>
-      </w:r>
-      <w:r>
-        <w:t>détectant</w:t>
-      </w:r>
-      <w:r>
-        <w:t xml:space="preserve"> sa présence</w:t>
+        <w:t xml:space="preserve"> du joueur</w:t>
+      </w:r>
+      <w:r>
+        <w:t xml:space="preserve"> dans la section “script”</w:t>
+      </w:r>
+    </w:p>
+    <w:p>
+      <w:pPr>
+        <w:spacing w:line="285" w:lineRule="exact"/>
+      </w:pPr>
+    </w:p>
+    <w:p>
+      <w:pPr>
+        <w:spacing w:line="285" w:lineRule="exact"/>
+      </w:pPr>
+    </w:p>
+    <w:p>
+      <w:pPr>
+        <w:spacing w:line="285" w:lineRule="exact"/>
+      </w:pPr>
+    </w:p>
+    <w:p>
+      <w:pPr>
+        <w:spacing w:line="285" w:lineRule="exact"/>
+      </w:pPr>
+      <w:r>
+        <w:lastRenderedPageBreak/>
+        <w:t xml:space="preserve">Il vous reste plus qu’à rajouter une condition pour que le joueur puisse sauter seulement </w:t>
+      </w:r>
+      <w:r>
+        <w:t>s'il</w:t>
+      </w:r>
+      <w:r>
+        <w:t xml:space="preserve"> touche le sol !</w:t>
+      </w:r>
+    </w:p>
+    <w:p>
+      <w:pPr>
+        <w:spacing w:line="285" w:lineRule="exact"/>
+      </w:pPr>
+    </w:p>
+    <w:p>
+      <w:pPr>
+        <w:spacing w:line="285" w:lineRule="exact"/>
+      </w:pPr>
+      <w:r>
+        <w:t xml:space="preserve">On va régler un dernier problème, le joueur reste collé </w:t>
+      </w:r>
+      <w:r>
+        <w:t>aux parois</w:t>
+      </w:r>
+      <w:r>
+        <w:t xml:space="preserve"> des </w:t>
+      </w:r>
+      <w:r>
+        <w:t>plateformes</w:t>
+      </w:r>
+      <w:r>
+        <w:t xml:space="preserve"> !</w:t>
+      </w:r>
+    </w:p>
+    <w:p>
+      <w:pPr>
+        <w:spacing w:line="285" w:lineRule="exact"/>
+      </w:pPr>
+      <w:r>
+        <w:t>Pour régler ça on va aller créer dans les assets un Matériel Physique et mettre toutes ses valeurs à 0 puis glisser ça sur le joueur sur la scène.</w:t>
+      </w:r>
+    </w:p>
+    <w:p>
+      <w:pPr>
+        <w:spacing w:line="285" w:lineRule="exact"/>
+      </w:pPr>
+    </w:p>
+    <w:p>
+      <w:pPr>
+        <w:spacing w:line="285" w:lineRule="exact"/>
+      </w:pPr>
+      <w:r>
+        <w:t>Il nous faut bien une fin !</w:t>
+      </w:r>
+    </w:p>
+    <w:p>
+      <w:pPr>
+        <w:spacing w:line="285" w:lineRule="exact"/>
+      </w:pPr>
+      <w:r>
+        <w:t xml:space="preserve">Vous allez créer </w:t>
+      </w:r>
+      <w:r>
+        <w:t>une plateforme</w:t>
+      </w:r>
+      <w:r>
+        <w:t xml:space="preserve"> de fin et lui créer un script qu’on appellera “Game Manager”.</w:t>
       </w:r>
     </w:p>
     <w:p>
@@ -1357,18 +1125,18 @@
           <w:noProof/>
         </w:rPr>
         <w:drawing>
-          <wp:anchor distT="0" distB="0" distL="114300" distR="114300" simplePos="0" relativeHeight="251662336" behindDoc="0" locked="0" layoutInCell="1" allowOverlap="1" wp14:anchorId="517EAAB1" wp14:editId="136A3D5C">
+          <wp:anchor distT="0" distB="0" distL="114300" distR="114300" simplePos="0" relativeHeight="251661312" behindDoc="0" locked="0" layoutInCell="1" allowOverlap="1" wp14:anchorId="2D837D9A" wp14:editId="4966F0DC">
             <wp:simplePos x="0" y="0"/>
             <wp:positionH relativeFrom="margin">
               <wp:align>left</wp:align>
             </wp:positionH>
             <wp:positionV relativeFrom="paragraph">
-              <wp:posOffset>12700</wp:posOffset>
+              <wp:posOffset>355434</wp:posOffset>
             </wp:positionV>
-            <wp:extent cx="2876550" cy="1343025"/>
-            <wp:effectExtent l="0" t="0" r="0" b="9525"/>
-            <wp:wrapSquare wrapText="bothSides"/>
-            <wp:docPr id="452229595" name="Image 452229595"/>
+            <wp:extent cx="3019425" cy="1076325"/>
+            <wp:effectExtent l="0" t="0" r="9525" b="9525"/>
+            <wp:wrapTopAndBottom/>
+            <wp:docPr id="932225118" name="Image 932225118"/>
             <wp:cNvGraphicFramePr>
               <a:graphicFrameLocks xmlns:a="http://schemas.openxmlformats.org/drawingml/2006/main" noChangeAspect="1"/>
             </wp:cNvGraphicFramePr>
@@ -1394,7 +1162,7 @@
                   <pic:spPr>
                     <a:xfrm>
                       <a:off x="0" y="0"/>
-                      <a:ext cx="2876550" cy="1343025"/>
+                      <a:ext cx="3019425" cy="1076325"/>
                     </a:xfrm>
                     <a:prstGeom prst="rect">
                       <a:avLst/>
@@ -1407,7 +1175,87 @@
         </w:drawing>
       </w:r>
       <w:r>
-        <w:t>Voici la fonction qui prend en argument un component extérieur le “</w:t>
+        <w:t xml:space="preserve">Vous pourrez effacer tout ce que </w:t>
+      </w:r>
+      <w:proofErr w:type="spellStart"/>
+      <w:r>
+        <w:t>Unity</w:t>
+      </w:r>
+      <w:proofErr w:type="spellEnd"/>
+      <w:r>
+        <w:t xml:space="preserve"> a écrit à votre place et écrire cela à la place : </w:t>
+      </w:r>
+    </w:p>
+    <w:p>
+      <w:pPr>
+        <w:spacing w:line="285" w:lineRule="exact"/>
+      </w:pPr>
+    </w:p>
+    <w:p>
+      <w:pPr>
+        <w:spacing w:line="285" w:lineRule="exact"/>
+      </w:pPr>
+      <w:r>
+        <w:t>On va ensuite détecter le joueur sur la plateforme, pour cela on va utiliser une fonction d’</w:t>
+      </w:r>
+      <w:proofErr w:type="spellStart"/>
+      <w:r>
+        <w:t>Unity</w:t>
+      </w:r>
+      <w:proofErr w:type="spellEnd"/>
+      <w:r>
+        <w:t xml:space="preserve"> e</w:t>
+      </w:r>
+      <w:r>
+        <w:t>t les tags.</w:t>
+      </w:r>
+    </w:p>
+    <w:p>
+      <w:pPr>
+        <w:spacing w:line="285" w:lineRule="exact"/>
+      </w:pPr>
+      <w:r>
+        <w:t xml:space="preserve">Tout d’abord on va sur </w:t>
+      </w:r>
+      <w:proofErr w:type="spellStart"/>
+      <w:r>
+        <w:t>Unity</w:t>
+      </w:r>
+      <w:proofErr w:type="spellEnd"/>
+      <w:r>
+        <w:t xml:space="preserve">, on </w:t>
+      </w:r>
+      <w:r>
+        <w:t>sélectionne</w:t>
+      </w:r>
+      <w:r>
+        <w:t xml:space="preserve"> le joueur, dans l’</w:t>
+      </w:r>
+      <w:proofErr w:type="spellStart"/>
+      <w:r>
+        <w:t>inspector</w:t>
+      </w:r>
+      <w:proofErr w:type="spellEnd"/>
+      <w:r>
+        <w:t xml:space="preserve"> on va lui attribuer le tags “Player”</w:t>
+      </w:r>
+      <w:r>
+        <w:t xml:space="preserve"> et tu vas modifier l</w:t>
+      </w:r>
+      <w:r>
+        <w:t>a case “</w:t>
+      </w:r>
+      <w:r>
+        <w:t>Is trigger</w:t>
+      </w:r>
+      <w:r>
+        <w:t>” du</w:t>
+      </w:r>
+      <w:r>
+        <w:t xml:space="preserve"> </w:t>
+      </w:r>
+      <w:r>
+        <w:t>“</w:t>
       </w:r>
       <w:proofErr w:type="spellStart"/>
       <w:r>
@@ -1415,86 +1263,22 @@
       </w:r>
       <w:proofErr w:type="spellEnd"/>
       <w:r>
-        <w:t>” du joueur. Cette fonction va vérifier que</w:t>
-      </w:r>
-      <w:r>
-        <w:t xml:space="preserve"> le </w:t>
-      </w:r>
-      <w:r>
-        <w:t>Game Object</w:t>
-      </w:r>
-      <w:r>
-        <w:t xml:space="preserve"> rentrant en contact avec la plateforme est bien du tag “Player”.</w:t>
+        <w:t xml:space="preserve">” de </w:t>
+      </w:r>
+      <w:r>
+        <w:t>ta plateforme finale</w:t>
       </w:r>
       <w:r>
         <w:t xml:space="preserve"> </w:t>
       </w:r>
-    </w:p>
-    <w:p>
-      <w:pPr>
-        <w:spacing w:line="285" w:lineRule="exact"/>
-      </w:pPr>
-    </w:p>
-    <w:p>
-      <w:pPr>
-        <w:spacing w:line="285" w:lineRule="exact"/>
-      </w:pPr>
-      <w:r>
-        <w:t xml:space="preserve">Une fois cette fonction vérifier, elle </w:t>
-      </w:r>
-      <w:r>
-        <w:t>exécutera</w:t>
-      </w:r>
-      <w:r>
-        <w:t xml:space="preserve"> un redémarrage de la scène grâce au “</w:t>
-      </w:r>
-      <w:proofErr w:type="spellStart"/>
-      <w:r>
-        <w:t>SceneManager</w:t>
-      </w:r>
-      <w:proofErr w:type="spellEnd"/>
-      <w:r>
-        <w:t xml:space="preserve">” </w:t>
-      </w:r>
-      <w:proofErr w:type="gramStart"/>
-      <w:r>
-        <w:t>et</w:t>
-      </w:r>
-      <w:proofErr w:type="gramEnd"/>
-      <w:r>
-        <w:t xml:space="preserve"> la fonction “</w:t>
-      </w:r>
-      <w:proofErr w:type="spellStart"/>
-      <w:r>
-        <w:t>LoadScene</w:t>
-      </w:r>
-      <w:proofErr w:type="spellEnd"/>
-      <w:r>
-        <w:t>”. Je te laisse regarder comment utiliser ces fonctions !</w:t>
-      </w:r>
-    </w:p>
-    <w:p>
-      <w:pPr>
-        <w:spacing w:line="285" w:lineRule="exact"/>
-      </w:pPr>
-    </w:p>
-    <w:p>
-      <w:pPr>
-        <w:spacing w:line="285" w:lineRule="exact"/>
-      </w:pPr>
-      <w:r>
-        <w:t xml:space="preserve">On va refaire la même chose mais cette fois quand le joueur tombe de la </w:t>
-      </w:r>
-      <w:proofErr w:type="spellStart"/>
-      <w:r>
-        <w:t>map</w:t>
-      </w:r>
-      <w:proofErr w:type="spellEnd"/>
-      <w:r>
-        <w:t>.</w:t>
-      </w:r>
-      <w:r>
-        <w:t xml:space="preserve"> Pour cela, rajoute cette ligne en haut du script contrôlant le joueur</w:t>
+      <w:r>
+        <w:t xml:space="preserve">pour permettre au joueur de passer à travers tout en </w:t>
+      </w:r>
+      <w:r>
+        <w:t>détectant</w:t>
+      </w:r>
+      <w:r>
+        <w:t xml:space="preserve"> sa présence</w:t>
       </w:r>
     </w:p>
     <w:p>
@@ -1505,20 +1289,19 @@
         <w:rPr>
           <w:noProof/>
         </w:rPr>
-        <w:lastRenderedPageBreak/>
         <w:drawing>
-          <wp:anchor distT="0" distB="0" distL="114300" distR="114300" simplePos="0" relativeHeight="251663360" behindDoc="0" locked="0" layoutInCell="1" allowOverlap="1" wp14:anchorId="5F42F936" wp14:editId="2FE971C2">
+          <wp:anchor distT="0" distB="0" distL="114300" distR="114300" simplePos="0" relativeHeight="251662336" behindDoc="0" locked="0" layoutInCell="1" allowOverlap="1" wp14:anchorId="517EAAB1" wp14:editId="2E228747">
             <wp:simplePos x="0" y="0"/>
             <wp:positionH relativeFrom="margin">
               <wp:align>left</wp:align>
             </wp:positionH>
             <wp:positionV relativeFrom="paragraph">
-              <wp:posOffset>9525</wp:posOffset>
+              <wp:posOffset>704159</wp:posOffset>
             </wp:positionV>
-            <wp:extent cx="2552700" cy="361950"/>
-            <wp:effectExtent l="0" t="0" r="0" b="0"/>
-            <wp:wrapSquare wrapText="bothSides"/>
-            <wp:docPr id="492194299" name="Image 492194299"/>
+            <wp:extent cx="2876550" cy="1343025"/>
+            <wp:effectExtent l="0" t="0" r="0" b="9525"/>
+            <wp:wrapTopAndBottom/>
+            <wp:docPr id="452229595" name="Image 452229595"/>
             <wp:cNvGraphicFramePr>
               <a:graphicFrameLocks xmlns:a="http://schemas.openxmlformats.org/drawingml/2006/main" noChangeAspect="1"/>
             </wp:cNvGraphicFramePr>
@@ -1544,7 +1327,7 @@
                   <pic:spPr>
                     <a:xfrm>
                       <a:off x="0" y="0"/>
-                      <a:ext cx="2552700" cy="361950"/>
+                      <a:ext cx="2876550" cy="1343025"/>
                     </a:xfrm>
                     <a:prstGeom prst="rect">
                       <a:avLst/>
@@ -1556,6 +1339,99 @@
           </wp:anchor>
         </w:drawing>
       </w:r>
+      <w:r>
+        <w:t>Voici la fonction qui prend en argument un component extérieur le “</w:t>
+      </w:r>
+      <w:proofErr w:type="spellStart"/>
+      <w:r>
+        <w:t>Collider</w:t>
+      </w:r>
+      <w:proofErr w:type="spellEnd"/>
+      <w:r>
+        <w:t>” du joueur. Cette fonction va vérifier que</w:t>
+      </w:r>
+      <w:r>
+        <w:t xml:space="preserve"> le </w:t>
+      </w:r>
+      <w:r>
+        <w:t>Game Object</w:t>
+      </w:r>
+      <w:r>
+        <w:t xml:space="preserve"> rentrant en contact avec la plateforme est bien du tag “Player”.</w:t>
+      </w:r>
+      <w:r>
+        <w:t xml:space="preserve"> </w:t>
+      </w:r>
+    </w:p>
+    <w:p>
+      <w:pPr>
+        <w:spacing w:line="285" w:lineRule="exact"/>
+      </w:pPr>
+    </w:p>
+    <w:p>
+      <w:pPr>
+        <w:spacing w:line="285" w:lineRule="exact"/>
+      </w:pPr>
+      <w:r>
+        <w:t xml:space="preserve">Une fois cette fonction vérifier, elle </w:t>
+      </w:r>
+      <w:r>
+        <w:t>exécutera</w:t>
+      </w:r>
+      <w:r>
+        <w:t xml:space="preserve"> un redémarrage de la scène grâce au “</w:t>
+      </w:r>
+      <w:proofErr w:type="spellStart"/>
+      <w:r>
+        <w:t>SceneManager</w:t>
+      </w:r>
+      <w:proofErr w:type="spellEnd"/>
+      <w:r>
+        <w:t xml:space="preserve">” </w:t>
+      </w:r>
+      <w:r>
+        <w:t>et la fonction “</w:t>
+      </w:r>
+      <w:proofErr w:type="spellStart"/>
+      <w:r>
+        <w:t>LoadScene</w:t>
+      </w:r>
+      <w:proofErr w:type="spellEnd"/>
+      <w:r>
+        <w:t>”. Je te laisse regarder comment utiliser ces fonctions !</w:t>
+      </w:r>
+    </w:p>
+    <w:p>
+      <w:pPr>
+        <w:spacing w:line="285" w:lineRule="exact"/>
+      </w:pPr>
+    </w:p>
+    <w:p>
+      <w:pPr>
+        <w:spacing w:line="285" w:lineRule="exact"/>
+      </w:pPr>
+    </w:p>
+    <w:p>
+      <w:pPr>
+        <w:spacing w:line="285" w:lineRule="exact"/>
+      </w:pPr>
+    </w:p>
+    <w:p>
+      <w:pPr>
+        <w:spacing w:line="285" w:lineRule="exact"/>
+      </w:pPr>
+      <w:r>
+        <w:lastRenderedPageBreak/>
+        <w:t xml:space="preserve">On va refaire la même chose mais cette fois quand le joueur tombe de la </w:t>
+      </w:r>
+      <w:proofErr w:type="spellStart"/>
+      <w:r>
+        <w:t>map</w:t>
+      </w:r>
+      <w:proofErr w:type="spellEnd"/>
+      <w:r>
+        <w:t>.</w:t>
+      </w:r>
     </w:p>
     <w:p>
       <w:pPr>
@@ -1572,6 +1448,17 @@
         <w:t>map</w:t>
       </w:r>
       <w:proofErr w:type="spellEnd"/>
+      <w:r>
+        <w:t xml:space="preserve">, ou encore créer un fond de la </w:t>
+      </w:r>
+      <w:proofErr w:type="spellStart"/>
+      <w:r>
+        <w:t>map</w:t>
+      </w:r>
+      <w:proofErr w:type="spellEnd"/>
+      <w:r>
+        <w:t xml:space="preserve"> dans lequel le joueur ne doit pas tomber par exemple</w:t>
+      </w:r>
     </w:p>
     <w:p>
       <w:pPr>
@@ -1604,11 +1491,22 @@
       <w:r>
         <w:t xml:space="preserve">de faire un menu de fin grâce au </w:t>
       </w:r>
-      <w:r>
-        <w:t>Scène</w:t>
-      </w:r>
-      <w:r>
-        <w:t xml:space="preserve"> Manager, un système d’ennemis</w:t>
+      <w:proofErr w:type="spellStart"/>
+      <w:r>
+        <w:t>Sc</w:t>
+      </w:r>
+      <w:r>
+        <w:t>e</w:t>
+      </w:r>
+      <w:r>
+        <w:t>ne</w:t>
+      </w:r>
+      <w:proofErr w:type="spellEnd"/>
+      <w:r>
+        <w:t xml:space="preserve"> Manager, un système d’</w:t>
+      </w:r>
+      <w:r>
+        <w:t>éléments hostiles</w:t>
       </w:r>
       <w:r>
         <w:t xml:space="preserve">, même des plateformes mouvantes ou sinon je te laisse imaginer des choses à rajouter à ton jeu ! </w:t>
@@ -1679,12 +1577,6 @@
       <int2:state int2:value="Rejected" int2:type="AugLoop_Text_Critique"/>
     </int2:bookmark>
     <int2:bookmark int2:bookmarkName="_Int_qWWAz0Xx" int2:invalidationBookmarkName="" int2:hashCode="bi2k09teyuLXG1" int2:id="wvx92PSy">
-      <int2:state int2:value="Rejected" int2:type="AugLoop_Text_Critique"/>
-    </int2:bookmark>
-    <int2:bookmark int2:bookmarkName="_Int_Zv5JLtz4" int2:invalidationBookmarkName="" int2:hashCode="zupDYcZ4/4y+Qt" int2:id="bxeEDxt7">
-      <int2:state int2:value="Rejected" int2:type="AugLoop_Text_Critique"/>
-    </int2:bookmark>
-    <int2:bookmark int2:bookmarkName="_Int_hUQdmHAk" int2:invalidationBookmarkName="" int2:hashCode="zupDYcZ4/4y+Qt" int2:id="rEbogPhd">
       <int2:state int2:value="Rejected" int2:type="AugLoop_Text_Critique"/>
     </int2:bookmark>
   </int2:observations>

</xml_diff>